<commit_message>
Segundo commit, se canceló una clase y ese tiempo se invirtió para estudiar.
</commit_message>
<xml_diff>
--- a/Me programo.docx
+++ b/Me programo.docx
@@ -174,7 +174,13 @@
         <w:rPr>
           <w:lang w:val="es-MX"/>
         </w:rPr>
-        <w:t xml:space="preserve">: Me despierto a las 8 AM, desayuno y estudio media hora circuitos y media hora informática, paso a la clase de geopolítica de 10:00 AM a 12:00. Paso a entrenar y de 3:00 a 6:00 (PM) laboratorio de circuitos y de 6:00 a 8:00 (PM) clase de laboratorio integrado de física. </w:t>
+        <w:t xml:space="preserve">: Me despierto a las 8 AM, desayuno y estudio media hora circuitos y media hora informática, paso a la clase de geopolítica de 10:00 AM a 12:00. Paso a entrenar y de 3:00 a 6:00 (PM) laboratorio de circuitos y de 6:00 a 8:00 (PM) </w:t>
+      </w:r>
+      <w:r>
+        <w:rPr>
+          <w:lang w:val="es-MX"/>
+        </w:rPr>
+        <w:t>estudio informática y circuitos.</w:t>
       </w:r>
     </w:p>
     <w:p>
@@ -275,25 +281,7 @@
         <w:rPr>
           <w:lang w:val="es-MX"/>
         </w:rPr>
-        <w:t>Me despierto 7:30 AM, desayuno y</w:t>
-      </w:r>
-      <w:r>
-        <w:rPr>
-          <w:lang w:val="es-MX"/>
-        </w:rPr>
-        <w:t xml:space="preserve"> salgo a</w:t>
-      </w:r>
-      <w:r>
-        <w:rPr>
-          <w:lang w:val="es-MX"/>
-        </w:rPr>
-        <w:t xml:space="preserve"> entreno. A las 10:00 Am comienzo a estudiar 1 hora de informática y 1 hora circuitos. De 2:00 a 5:00 (pm) clase de referenciación geográfica. A las 6:00 pm clase de laboratorio integrado hasta las 8:00, de 9:00 a 10:00 pm adelantar el informe de laboratorio</w:t>
-      </w:r>
-      <w:r>
-        <w:rPr>
-          <w:lang w:val="es-MX"/>
-        </w:rPr>
-        <w:t xml:space="preserve">. </w:t>
+        <w:t xml:space="preserve">Me despierto 7:30 AM, desayuno y salgo a entreno. A las 10:00 Am comienzo a estudiar 1 hora de informática y 1 hora circuitos. De 2:00 a 5:00 (pm) clase de referenciación geográfica. A las 6:00 pm clase de laboratorio integrado hasta las 8:00, de 9:00 a 10:00 pm adelantar el informe de laboratorio. </w:t>
       </w:r>
     </w:p>
     <w:p>
@@ -371,21 +359,7 @@
         <w:rPr>
           <w:lang w:val="es-MX"/>
         </w:rPr>
-        <w:t xml:space="preserve"> para ir a informática a las 8:00 am, a las 10:00 voy a entrenamiento hasta las 12:00. De 2:00 pm a 4:00 pm voy a clase de circuitos, luego de 4:</w:t>
-      </w:r>
-      <w:proofErr w:type="gramStart"/>
-      <w:r>
-        <w:rPr>
-          <w:lang w:val="es-MX"/>
-        </w:rPr>
-        <w:t>30  a</w:t>
-      </w:r>
-      <w:proofErr w:type="gramEnd"/>
-      <w:r>
-        <w:rPr>
-          <w:lang w:val="es-MX"/>
-        </w:rPr>
-        <w:t xml:space="preserve"> 6:00 estudio informática y de 7:00 a 8:30 (pm) referenciación geográfica.</w:t>
+        <w:t xml:space="preserve"> para ir a informática a las 8:00 am, a las 10:00 voy a entrenamiento hasta las 12:00. De 2:00 pm a 4:00 pm voy a clase de circuitos, luego de 4:30  a 6:00 estudio informática y de 7:00 a 8:30 (pm) referenciación geográfica.</w:t>
       </w:r>
     </w:p>
     <w:p>
@@ -542,19 +516,7 @@
         <w:rPr>
           <w:lang w:val="es-MX"/>
         </w:rPr>
-        <w:t xml:space="preserve">Martes </w:t>
-      </w:r>
-      <w:r>
-        <w:rPr>
-          <w:lang w:val="es-MX"/>
-        </w:rPr>
-        <w:t>28/</w:t>
-      </w:r>
-      <w:r>
-        <w:rPr>
-          <w:lang w:val="es-MX"/>
-        </w:rPr>
-        <w:t>02: Me despierto a las 6:40 AM, desayuno y a clase de 8:00 AM de informática hasta las 10:00 AM, salgo a entrenar hasta las 12:00, luego almuerzo y clase 2:00-4:00 pm de circuitos, luego, 1 hora de informática y paso a laboratorio de informática de 6:00 pm a 9:00 pm.</w:t>
+        <w:t>Martes 28/02: Me despierto a las 6:40 AM, desayuno y a clase de 8:00 AM de informática hasta las 10:00 AM, salgo a entrenar hasta las 12:00, luego almuerzo y clase 2:00-4:00 pm de circuitos, luego, 1 hora de informática y paso a laboratorio de informática de 6:00 pm a 9:00 pm.</w:t>
       </w:r>
     </w:p>
     <w:p>
@@ -786,61 +748,7 @@
         <w:rPr>
           <w:lang w:val="es-MX"/>
         </w:rPr>
-        <w:t xml:space="preserve">Martes 07/03: </w:t>
-      </w:r>
-      <w:r>
-        <w:rPr>
-          <w:lang w:val="es-MX"/>
-        </w:rPr>
-        <w:t>Me despierto a las 6:</w:t>
-      </w:r>
-      <w:r>
-        <w:rPr>
-          <w:lang w:val="es-MX"/>
-        </w:rPr>
-        <w:t>5</w:t>
-      </w:r>
-      <w:r>
-        <w:rPr>
-          <w:lang w:val="es-MX"/>
-        </w:rPr>
-        <w:t xml:space="preserve">0 AM, desayuno y a clase de 8:00 AM de informática hasta las 10:00 AM, </w:t>
-      </w:r>
-      <w:r>
-        <w:rPr>
-          <w:lang w:val="es-MX"/>
-        </w:rPr>
-        <w:t>voy</w:t>
-      </w:r>
-      <w:r>
-        <w:rPr>
-          <w:lang w:val="es-MX"/>
-        </w:rPr>
-        <w:t xml:space="preserve"> a entrenar hasta las 12:00, </w:t>
-      </w:r>
-      <w:r>
-        <w:rPr>
-          <w:lang w:val="es-MX"/>
-        </w:rPr>
-        <w:t xml:space="preserve">Luego, </w:t>
-      </w:r>
-      <w:r>
-        <w:rPr>
-          <w:lang w:val="es-MX"/>
-        </w:rPr>
-        <w:t xml:space="preserve">clase 2:00-4:00 pm de circuitos, </w:t>
-      </w:r>
-      <w:r>
-        <w:rPr>
-          <w:lang w:val="es-MX"/>
-        </w:rPr>
-        <w:t xml:space="preserve">A las 4:00 estudio </w:t>
-      </w:r>
-      <w:r>
-        <w:rPr>
-          <w:lang w:val="es-MX"/>
-        </w:rPr>
-        <w:t>1 hora de informática y paso a laboratorio de informática de 6:00 pm a 9:00 pm.</w:t>
+        <w:t>Martes 07/03: Me despierto a las 6:50 AM, desayuno y a clase de 8:00 AM de informática hasta las 10:00 AM, voy a entrenar hasta las 12:00, Luego, clase 2:00-4:00 pm de circuitos, A las 4:00 estudio 1 hora de informática y paso a laboratorio de informática de 6:00 pm a 9:00 pm.</w:t>
       </w:r>
     </w:p>
     <w:p>
@@ -872,21 +780,7 @@
         <w:rPr>
           <w:lang w:val="es-MX"/>
         </w:rPr>
-        <w:t xml:space="preserve"> hago el informe de laboratorio integrado de física hasta las 10:00 am, de 10:</w:t>
-      </w:r>
-      <w:proofErr w:type="gramStart"/>
-      <w:r>
-        <w:rPr>
-          <w:lang w:val="es-MX"/>
-        </w:rPr>
-        <w:t>00  a</w:t>
-      </w:r>
-      <w:proofErr w:type="gramEnd"/>
-      <w:r>
-        <w:rPr>
-          <w:lang w:val="es-MX"/>
-        </w:rPr>
-        <w:t xml:space="preserve"> 12:00 clase de geopolítica mundial. A las 2:00 entrenamiento y de 4:00 a 5:15 estudio circuitos. A las 6:00 voy a clase de laboratorio integrado de física hasta las 8:00.</w:t>
+        <w:t xml:space="preserve"> hago el informe de laboratorio integrado de física hasta las 10:00 am, de 10:00  a 12:00 clase de geopolítica mundial. A las 2:00 entrenamiento y de 4:00 a 5:15 estudio circuitos. A las 6:00 voy a clase de laboratorio integrado de física hasta las 8:00.</w:t>
       </w:r>
     </w:p>
     <w:p>

</xml_diff>